<commit_message>
Edit report-5 and add some contents to report-6
</commit_message>
<xml_diff>
--- a/word/20151910042-刘鹏-CN实验05-基于UDP-IP协议与Socket接口的可靠通信编程实验.docx
+++ b/word/20151910042-刘鹏-CN实验05-基于UDP-IP协议与Socket接口的可靠通信编程实验.docx
@@ -7819,8 +7819,19 @@
                 <w:sz w:val="20"/>
                 <w:szCs w:val="20"/>
               </w:rPr>
-              <w:t xml:space="preserve"> TimerTask</w:t>
-            </w:r>
+              <w:t xml:space="preserve"> </w:t>
+            </w:r>
+            <w:proofErr w:type="spellStart"/>
+            <w:r>
+              <w:rPr>
+                <w:rFonts w:ascii="Consolas" w:hAnsi="Consolas" w:cs="宋体"/>
+                <w:color w:val="000000"/>
+                <w:sz w:val="20"/>
+                <w:szCs w:val="20"/>
+              </w:rPr>
+              <w:t>TimerTask</w:t>
+            </w:r>
+            <w:proofErr w:type="spellEnd"/>
             <w:r>
               <w:rPr>
                 <w:rFonts w:ascii="Consolas" w:hAnsi="Consolas" w:cs="宋体"/>
@@ -8566,8 +8577,19 @@
                 <w:sz w:val="20"/>
                 <w:szCs w:val="20"/>
               </w:rPr>
-              <w:t xml:space="preserve"> DatagramPacket</w:t>
-            </w:r>
+              <w:t xml:space="preserve"> </w:t>
+            </w:r>
+            <w:proofErr w:type="spellStart"/>
+            <w:r>
+              <w:rPr>
+                <w:rFonts w:ascii="Consolas" w:hAnsi="Consolas" w:cs="宋体"/>
+                <w:color w:val="000000"/>
+                <w:sz w:val="20"/>
+                <w:szCs w:val="20"/>
+              </w:rPr>
+              <w:t>DatagramPacket</w:t>
+            </w:r>
+            <w:proofErr w:type="spellEnd"/>
             <w:r>
               <w:rPr>
                 <w:rFonts w:ascii="Consolas" w:hAnsi="Consolas" w:cs="宋体"/>
@@ -12717,7 +12739,7 @@
             <w:pPr>
               <w:spacing w:line="280" w:lineRule="exact"/>
               <w:rPr>
-                <w:rFonts w:ascii="Consolas" w:hAnsi="Consolas" w:hint="eastAsia"/>
+                <w:rFonts w:ascii="Consolas" w:hAnsi="Consolas"/>
                 <w:sz w:val="20"/>
                 <w:szCs w:val="20"/>
               </w:rPr>
@@ -12836,29 +12858,41 @@
             <w:pPr>
               <w:spacing w:line="280" w:lineRule="exact"/>
               <w:rPr>
+                <w:rFonts w:ascii="Consolas" w:hAnsi="Consolas"/>
+                <w:sz w:val="20"/>
+                <w:szCs w:val="20"/>
+              </w:rPr>
+            </w:pPr>
+            <w:r>
+              <w:rPr>
+                <w:rFonts w:ascii="Consolas" w:hAnsi="Consolas"/>
+                <w:sz w:val="20"/>
+                <w:szCs w:val="20"/>
+              </w:rPr>
+              <w:t>39</w:t>
+            </w:r>
+          </w:p>
+          <w:p>
+            <w:pPr>
+              <w:spacing w:line="280" w:lineRule="exact"/>
+              <w:rPr>
+                <w:rFonts w:ascii="Consolas" w:hAnsi="Consolas"/>
+                <w:sz w:val="20"/>
+                <w:szCs w:val="20"/>
+              </w:rPr>
+            </w:pPr>
+          </w:p>
+          <w:p>
+            <w:pPr>
+              <w:spacing w:line="280" w:lineRule="exact"/>
+              <w:rPr>
                 <w:rFonts w:ascii="Consolas" w:hAnsi="Consolas" w:hint="eastAsia"/>
                 <w:sz w:val="20"/>
                 <w:szCs w:val="20"/>
               </w:rPr>
             </w:pPr>
-            <w:r>
-              <w:rPr>
-                <w:rFonts w:ascii="Consolas" w:hAnsi="Consolas"/>
-                <w:sz w:val="20"/>
-                <w:szCs w:val="20"/>
-              </w:rPr>
-              <w:t>39</w:t>
-            </w:r>
-          </w:p>
-          <w:p>
-            <w:pPr>
-              <w:spacing w:line="280" w:lineRule="exact"/>
-              <w:rPr>
-                <w:rFonts w:ascii="Consolas" w:hAnsi="Consolas"/>
-                <w:sz w:val="20"/>
-                <w:szCs w:val="20"/>
-              </w:rPr>
-            </w:pPr>
+            <w:bookmarkStart w:id="0" w:name="_GoBack"/>
+            <w:bookmarkEnd w:id="0"/>
             <w:r>
               <w:rPr>
                 <w:rFonts w:ascii="Consolas" w:hAnsi="Consolas"/>
@@ -12867,16 +12901,6 @@
               </w:rPr>
               <w:t>40</w:t>
             </w:r>
-          </w:p>
-          <w:p>
-            <w:pPr>
-              <w:spacing w:line="280" w:lineRule="exact"/>
-              <w:rPr>
-                <w:rFonts w:ascii="Consolas" w:hAnsi="Consolas"/>
-                <w:sz w:val="20"/>
-                <w:szCs w:val="20"/>
-              </w:rPr>
-            </w:pPr>
           </w:p>
           <w:p>
             <w:pPr>
@@ -14010,8 +14034,19 @@
                 <w:sz w:val="20"/>
                 <w:szCs w:val="20"/>
               </w:rPr>
-              <w:t xml:space="preserve"> DatagramPacket</w:t>
-            </w:r>
+              <w:t xml:space="preserve"> </w:t>
+            </w:r>
+            <w:proofErr w:type="spellStart"/>
+            <w:r>
+              <w:rPr>
+                <w:rFonts w:ascii="Consolas" w:hAnsi="Consolas" w:cs="宋体"/>
+                <w:color w:val="000000"/>
+                <w:sz w:val="20"/>
+                <w:szCs w:val="20"/>
+              </w:rPr>
+              <w:t>DatagramPacket</w:t>
+            </w:r>
+            <w:proofErr w:type="spellEnd"/>
             <w:r>
               <w:rPr>
                 <w:rFonts w:ascii="Consolas" w:hAnsi="Consolas" w:cs="宋体"/>
@@ -15357,8 +15392,19 @@
                 <w:sz w:val="20"/>
                 <w:szCs w:val="20"/>
               </w:rPr>
-              <w:t xml:space="preserve"> DatagramPacket</w:t>
-            </w:r>
+              <w:t xml:space="preserve"> </w:t>
+            </w:r>
+            <w:proofErr w:type="spellStart"/>
+            <w:r>
+              <w:rPr>
+                <w:rFonts w:ascii="Consolas" w:hAnsi="Consolas" w:cs="宋体"/>
+                <w:color w:val="000000"/>
+                <w:sz w:val="20"/>
+                <w:szCs w:val="20"/>
+              </w:rPr>
+              <w:t>DatagramPacket</w:t>
+            </w:r>
+            <w:proofErr w:type="spellEnd"/>
             <w:r>
               <w:rPr>
                 <w:rFonts w:ascii="Consolas" w:hAnsi="Consolas" w:cs="宋体"/>
@@ -16168,8 +16214,19 @@
                 <w:sz w:val="20"/>
                 <w:szCs w:val="20"/>
               </w:rPr>
-              <w:t xml:space="preserve"> DatagramPacket</w:t>
-            </w:r>
+              <w:t xml:space="preserve"> </w:t>
+            </w:r>
+            <w:proofErr w:type="spellStart"/>
+            <w:r>
+              <w:rPr>
+                <w:rFonts w:ascii="Consolas" w:hAnsi="Consolas" w:cs="宋体"/>
+                <w:color w:val="000000"/>
+                <w:sz w:val="20"/>
+                <w:szCs w:val="20"/>
+              </w:rPr>
+              <w:t>DatagramPacket</w:t>
+            </w:r>
+            <w:proofErr w:type="spellEnd"/>
             <w:r>
               <w:rPr>
                 <w:rFonts w:ascii="Consolas" w:hAnsi="Consolas" w:cs="宋体"/>
@@ -16377,8 +16434,6 @@
               </w:rPr>
               <w:t>.</w:t>
             </w:r>
-            <w:bookmarkStart w:id="0" w:name="_GoBack"/>
-            <w:bookmarkEnd w:id="0"/>
             <w:r>
               <w:rPr>
                 <w:rFonts w:ascii="Consolas" w:hAnsi="Consolas" w:cs="宋体"/>
@@ -16686,7 +16741,7 @@
               <w:spacing w:line="280" w:lineRule="exact"/>
               <w:jc w:val="left"/>
               <w:rPr>
-                <w:rFonts w:ascii="宋体" w:hAnsi="宋体" w:cs="宋体" w:hint="eastAsia"/>
+                <w:rFonts w:ascii="宋体" w:hAnsi="宋体" w:cs="宋体"/>
                 <w:sz w:val="20"/>
                 <w:szCs w:val="20"/>
               </w:rPr>
@@ -22498,7 +22553,7 @@
 </file>
 
 <file path=customXml/itemProps1.xml><?xml version="1.0" encoding="utf-8"?>
-<ds:datastoreItem xmlns:ds="http://schemas.openxmlformats.org/officeDocument/2006/customXml" ds:itemID="{55E2A927-0E3D-41B8-8307-CA2AC60CB6AF}">
+<ds:datastoreItem xmlns:ds="http://schemas.openxmlformats.org/officeDocument/2006/customXml" ds:itemID="{20792061-9235-4848-8E69-C0831FD1A1B7}">
   <ds:schemaRefs>
     <ds:schemaRef ds:uri="http://schemas.openxmlformats.org/officeDocument/2006/bibliography"/>
   </ds:schemaRefs>

</xml_diff>